<commit_message>
Changed stats catplot data to have forced float dtype. Removed unneeded print statement from analysis.py. Changed a faulty to_list()-statement in statistics.py. Changed datadir to be removed when process_counts==True.
</commit_message>
<xml_diff>
--- a/Manual_LAM.docx
+++ b/Manual_LAM.docx
@@ -1840,6 +1840,7 @@
         <w:rPr>
           <w:lang w:val="en-US"/>
         </w:rPr>
+        <w:lastRenderedPageBreak/>
         <w:t>Description</w:t>
       </w:r>
       <w:bookmarkEnd w:id="0"/>
@@ -2111,8 +2112,6 @@
           <w:lang w:val="en-US"/>
         </w:rPr>
       </w:pPr>
-      <w:bookmarkStart w:id="1" w:name="_GoBack"/>
-      <w:bookmarkEnd w:id="1"/>
     </w:p>
     <w:p>
       <w:pPr>
@@ -2152,11 +2151,12 @@
           <w:lang w:val="en-US"/>
         </w:rPr>
       </w:pPr>
-      <w:bookmarkStart w:id="2" w:name="_Toc25059607"/>
-      <w:r>
-        <w:rPr>
-          <w:lang w:val="en-US"/>
-        </w:rPr>
+      <w:bookmarkStart w:id="1" w:name="_Toc25059607"/>
+      <w:r>
+        <w:rPr>
+          <w:lang w:val="en-US"/>
+        </w:rPr>
+        <w:lastRenderedPageBreak/>
         <w:t>Installation</w:t>
       </w:r>
       <w:r>
@@ -2165,7 +2165,7 @@
         </w:rPr>
         <w:t xml:space="preserve"> of Dependencies</w:t>
       </w:r>
-      <w:bookmarkEnd w:id="2"/>
+      <w:bookmarkEnd w:id="1"/>
     </w:p>
     <w:p>
       <w:pPr>
@@ -2267,19 +2267,7 @@
         <w:rPr>
           <w:lang w:val="en-US"/>
         </w:rPr>
-        <w:t xml:space="preserve">1. </w:t>
-      </w:r>
-      <w:r>
-        <w:rPr>
-          <w:lang w:val="en-US"/>
-        </w:rPr>
-        <w:t>Install</w:t>
-      </w:r>
-      <w:r>
-        <w:rPr>
-          <w:lang w:val="en-US"/>
-        </w:rPr>
-        <w:t xml:space="preserve"> Anaconda3 distribution (</w:t>
+        <w:t>1. Install Anaconda3 distribution (</w:t>
       </w:r>
       <w:hyperlink r:id="rId8" w:history="1">
         <w:r>
@@ -2309,19 +2297,7 @@
         <w:rPr>
           <w:lang w:val="en-US"/>
         </w:rPr>
-        <w:t xml:space="preserve">2. </w:t>
-      </w:r>
-      <w:r>
-        <w:rPr>
-          <w:lang w:val="en-US"/>
-        </w:rPr>
-        <w:t>Add</w:t>
-      </w:r>
-      <w:r>
-        <w:rPr>
-          <w:lang w:val="en-US"/>
-        </w:rPr>
-        <w:t xml:space="preserve"> Shapely-package:</w:t>
+        <w:t>2. Add Shapely-package:</w:t>
       </w:r>
     </w:p>
     <w:p>
@@ -2419,13 +2395,7 @@
         <w:rPr>
           <w:lang w:val="en-US"/>
         </w:rPr>
-        <w:t>Then</w:t>
-      </w:r>
-      <w:r>
-        <w:rPr>
-          <w:lang w:val="en-US"/>
-        </w:rPr>
-        <w:t xml:space="preserve"> write following command(s) in Anaconda prompt:</w:t>
+        <w:t>Then write following command(s) in Anaconda prompt:</w:t>
       </w:r>
     </w:p>
     <w:p>
@@ -2603,13 +2573,7 @@
         <w:rPr>
           <w:lang w:val="en-US"/>
         </w:rPr>
-        <w:t>Open</w:t>
-      </w:r>
-      <w:r>
-        <w:rPr>
-          <w:lang w:val="en-US"/>
-        </w:rPr>
-        <w:t xml:space="preserve"> Anaconda prompt and write following command:</w:t>
+        <w:t>Open Anaconda prompt and write following command:</w:t>
       </w:r>
     </w:p>
     <w:p>
@@ -2661,19 +2625,7 @@
         <w:rPr>
           <w:lang w:val="en-US"/>
         </w:rPr>
-        <w:t xml:space="preserve">3. </w:t>
-      </w:r>
-      <w:r>
-        <w:rPr>
-          <w:lang w:val="en-US"/>
-        </w:rPr>
-        <w:t>Add</w:t>
-      </w:r>
-      <w:r>
-        <w:rPr>
-          <w:lang w:val="en-US"/>
-        </w:rPr>
-        <w:t xml:space="preserve"> pycg3d-package: </w:t>
+        <w:t xml:space="preserve">3. Add pycg3d-package: </w:t>
       </w:r>
     </w:p>
     <w:p>
@@ -2747,7 +2699,7 @@
           <w:lang w:val="en-US"/>
         </w:rPr>
       </w:pPr>
-      <w:bookmarkStart w:id="3" w:name="_Toc25059608"/>
+      <w:bookmarkStart w:id="2" w:name="_Toc25059608"/>
     </w:p>
     <w:p>
       <w:pPr>
@@ -2777,9 +2729,10 @@
         <w:rPr>
           <w:lang w:val="en-US"/>
         </w:rPr>
+        <w:lastRenderedPageBreak/>
         <w:t>Usage</w:t>
       </w:r>
-      <w:bookmarkEnd w:id="3"/>
+      <w:bookmarkEnd w:id="2"/>
     </w:p>
     <w:p>
       <w:pPr>
@@ -2870,11 +2823,6 @@
           <w:lang w:val="en-US"/>
         </w:rPr>
         <w:tab/>
-      </w:r>
-      <w:r>
-        <w:rPr>
-          <w:lang w:val="en-US"/>
-        </w:rPr>
         <w:t>(automated or user)</w:t>
       </w:r>
     </w:p>
@@ -3017,68 +2965,247 @@
           <w:lang w:val="en-US"/>
         </w:rPr>
       </w:pPr>
-      <w:bookmarkStart w:id="4" w:name="_Toc25059610"/>
+      <w:bookmarkStart w:id="3" w:name="_Toc25059610"/>
       <w:r>
         <w:rPr>
           <w:lang w:val="en-US"/>
         </w:rPr>
         <w:t>Input</w:t>
       </w:r>
+      <w:bookmarkEnd w:id="3"/>
+    </w:p>
+    <w:p>
+      <w:pPr>
+        <w:rPr>
+          <w:lang w:val="en-US"/>
+        </w:rPr>
+      </w:pPr>
+      <w:r>
+        <w:rPr>
+          <w:lang w:val="en-US"/>
+        </w:rPr>
+        <w:t xml:space="preserve">The main functionality of LAM, </w:t>
+      </w:r>
+      <w:r>
+        <w:rPr>
+          <w:lang w:val="en-US"/>
+        </w:rPr>
+        <w:t xml:space="preserve">i.e. </w:t>
+      </w:r>
+      <w:r>
+        <w:rPr>
+          <w:lang w:val="en-US"/>
+        </w:rPr>
+        <w:t>the locational quantification of cells</w:t>
+      </w:r>
+      <w:r>
+        <w:rPr>
+          <w:lang w:val="en-US"/>
+        </w:rPr>
+        <w:t>,</w:t>
+      </w:r>
+      <w:r>
+        <w:rPr>
+          <w:lang w:val="en-US"/>
+        </w:rPr>
+        <w:t xml:space="preserve"> requires only </w:t>
+      </w:r>
+      <w:r>
+        <w:rPr>
+          <w:lang w:val="en-US"/>
+        </w:rPr>
+        <w:t>X- and Y</w:t>
+      </w:r>
+      <w:r>
+        <w:rPr>
+          <w:lang w:val="en-US"/>
+        </w:rPr>
+        <w:t>-coordinates of cells</w:t>
+      </w:r>
+      <w:r>
+        <w:rPr>
+          <w:lang w:val="en-US"/>
+        </w:rPr>
+        <w:t>,</w:t>
+      </w:r>
+      <w:r>
+        <w:rPr>
+          <w:lang w:val="en-US"/>
+        </w:rPr>
+        <w:t xml:space="preserve"> </w:t>
+      </w:r>
+      <w:r>
+        <w:rPr>
+          <w:lang w:val="en-US"/>
+        </w:rPr>
+        <w:t>found</w:t>
+      </w:r>
+      <w:r>
+        <w:rPr>
+          <w:lang w:val="en-US"/>
+        </w:rPr>
+        <w:t xml:space="preserve"> </w:t>
+      </w:r>
+      <w:r>
+        <w:rPr>
+          <w:lang w:val="en-US"/>
+        </w:rPr>
+        <w:t>with</w:t>
+      </w:r>
+      <w:r>
+        <w:rPr>
+          <w:lang w:val="en-US"/>
+        </w:rPr>
+        <w:t xml:space="preserve">in a csv-file with </w:t>
+      </w:r>
+      <w:r>
+        <w:rPr>
+          <w:lang w:val="en-US"/>
+        </w:rPr>
+        <w:t xml:space="preserve">data on columns and </w:t>
+      </w:r>
+      <w:r>
+        <w:rPr>
+          <w:lang w:val="en-US"/>
+        </w:rPr>
+        <w:t>each cell</w:t>
+      </w:r>
+      <w:r>
+        <w:rPr>
+          <w:lang w:val="en-US"/>
+        </w:rPr>
+        <w:t xml:space="preserve"> on separate row</w:t>
+      </w:r>
+      <w:r>
+        <w:rPr>
+          <w:lang w:val="en-US"/>
+        </w:rPr>
+        <w:t xml:space="preserve">. </w:t>
+      </w:r>
+      <w:r>
+        <w:rPr>
+          <w:lang w:val="en-US"/>
+        </w:rPr>
+        <w:t>For finding nearest cells</w:t>
+      </w:r>
+      <w:r>
+        <w:rPr>
+          <w:lang w:val="en-US"/>
+        </w:rPr>
+        <w:t xml:space="preserve"> and clusters</w:t>
+      </w:r>
+      <w:r>
+        <w:rPr>
+          <w:lang w:val="en-US"/>
+        </w:rPr>
+        <w:t xml:space="preserve">, the Z-coordinate of the cells is also required. </w:t>
+      </w:r>
+      <w:r>
+        <w:rPr>
+          <w:lang w:val="en-US"/>
+        </w:rPr>
+        <w:t xml:space="preserve">Any additional data that is to be </w:t>
+      </w:r>
+      <w:r>
+        <w:rPr>
+          <w:lang w:val="en-US"/>
+        </w:rPr>
+        <w:t xml:space="preserve">analyzed has to be defined in the settings, and can either be located within the same </w:t>
+      </w:r>
+      <w:r>
+        <w:rPr>
+          <w:lang w:val="en-US"/>
+        </w:rPr>
+        <w:t>csv-f</w:t>
+      </w:r>
+      <w:r>
+        <w:rPr>
+          <w:lang w:val="en-US"/>
+        </w:rPr>
+        <w:t xml:space="preserve">ile with the positional data or </w:t>
+      </w:r>
+      <w:r>
+        <w:rPr>
+          <w:lang w:val="en-US"/>
+        </w:rPr>
+        <w:t>separately</w:t>
+      </w:r>
+      <w:r>
+        <w:rPr>
+          <w:lang w:val="en-US"/>
+        </w:rPr>
+        <w:t>.</w:t>
+      </w:r>
+      <w:r>
+        <w:rPr>
+          <w:lang w:val="en-US"/>
+        </w:rPr>
+        <w:t xml:space="preserve"> </w:t>
+      </w:r>
+      <w:proofErr w:type="gramStart"/>
+      <w:r>
+        <w:rPr>
+          <w:lang w:val="en-US"/>
+        </w:rPr>
+        <w:t>All samples are not</w:t>
+      </w:r>
+      <w:proofErr w:type="gramEnd"/>
+      <w:r>
+        <w:rPr>
+          <w:lang w:val="en-US"/>
+        </w:rPr>
+        <w:t xml:space="preserve"> expected to have data </w:t>
+      </w:r>
+      <w:r>
+        <w:rPr>
+          <w:lang w:val="en-US"/>
+        </w:rPr>
+        <w:t>on all channels;</w:t>
+      </w:r>
+      <w:r>
+        <w:rPr>
+          <w:lang w:val="en-US"/>
+        </w:rPr>
+        <w:t xml:space="preserve"> LAM </w:t>
+      </w:r>
+      <w:r>
+        <w:rPr>
+          <w:lang w:val="en-US"/>
+        </w:rPr>
+        <w:t xml:space="preserve">only </w:t>
+      </w:r>
+      <w:r>
+        <w:rPr>
+          <w:lang w:val="en-US"/>
+        </w:rPr>
+        <w:t>adds the data to analysis if it is found.</w:t>
+      </w:r>
+    </w:p>
+    <w:p>
+      <w:pPr>
+        <w:rPr>
+          <w:lang w:val="en-US"/>
+        </w:rPr>
+      </w:pPr>
+      <w:r>
+        <w:rPr>
+          <w:lang w:val="en-US"/>
+        </w:rPr>
+        <w:t>On some experiments</w:t>
+      </w:r>
+      <w:r>
+        <w:rPr>
+          <w:lang w:val="en-US"/>
+        </w:rPr>
+        <w:t xml:space="preserve"> the size proportions of different regions may a</w:t>
+      </w:r>
+      <w:bookmarkStart w:id="4" w:name="_GoBack"/>
       <w:bookmarkEnd w:id="4"/>
-    </w:p>
-    <w:p>
-      <w:pPr>
-        <w:rPr>
-          <w:lang w:val="en-US"/>
-        </w:rPr>
-      </w:pPr>
-      <w:r>
-        <w:rPr>
-          <w:lang w:val="en-US"/>
-        </w:rPr>
-        <w:t xml:space="preserve">The main functionality of LAM, </w:t>
-      </w:r>
-      <w:r>
-        <w:rPr>
-          <w:lang w:val="en-US"/>
-        </w:rPr>
-        <w:t xml:space="preserve">i.e. </w:t>
-      </w:r>
-      <w:r>
-        <w:rPr>
-          <w:lang w:val="en-US"/>
-        </w:rPr>
-        <w:t>the locational quantification of cells</w:t>
-      </w:r>
-      <w:r>
-        <w:rPr>
-          <w:lang w:val="en-US"/>
-        </w:rPr>
-        <w:t>,</w:t>
-      </w:r>
-      <w:r>
-        <w:rPr>
-          <w:lang w:val="en-US"/>
-        </w:rPr>
-        <w:t xml:space="preserve"> requires only </w:t>
-      </w:r>
-      <w:r>
-        <w:rPr>
-          <w:lang w:val="en-US"/>
-        </w:rPr>
-        <w:t>X- and Y</w:t>
-      </w:r>
-      <w:r>
-        <w:rPr>
-          <w:lang w:val="en-US"/>
-        </w:rPr>
-        <w:t>-coordinates of cells</w:t>
-      </w:r>
-      <w:r>
-        <w:rPr>
-          <w:lang w:val="en-US"/>
-        </w:rPr>
-        <w:t>,</w:t>
+      <w:r>
+        <w:rPr>
+          <w:lang w:val="en-US"/>
+        </w:rPr>
+        <w:t>lter, e.g.</w:t>
       </w:r>
       <w:r>
         <w:rPr>
@@ -3090,7 +3217,27 @@
         <w:rPr>
           <w:lang w:val="en-US"/>
         </w:rPr>
-        <w:t>found</w:t>
+        <w:t>when comparin</w:t>
+      </w:r>
+      <w:r>
+        <w:rPr>
+          <w:lang w:val="en-US"/>
+        </w:rPr>
+        <w:t xml:space="preserve">g starved and </w:t>
+      </w:r>
+      <w:proofErr w:type="gramStart"/>
+      <w:r>
+        <w:rPr>
+          <w:lang w:val="en-US"/>
+        </w:rPr>
+        <w:t>fully-fed</w:t>
+      </w:r>
+      <w:proofErr w:type="gramEnd"/>
+      <w:r>
+        <w:rPr>
+          <w:lang w:val="en-US"/>
+        </w:rPr>
+        <w:t xml:space="preserve"> midguts.</w:t>
       </w:r>
       <w:r>
         <w:rPr>
@@ -3102,120 +3249,113 @@
         <w:rPr>
           <w:lang w:val="en-US"/>
         </w:rPr>
-        <w:t>with</w:t>
-      </w:r>
-      <w:r>
-        <w:rPr>
-          <w:lang w:val="en-US"/>
-        </w:rPr>
-        <w:t xml:space="preserve">in a csv-file with </w:t>
-      </w:r>
-      <w:r>
-        <w:rPr>
-          <w:lang w:val="en-US"/>
-        </w:rPr>
-        <w:t xml:space="preserve">data on columns and </w:t>
-      </w:r>
-      <w:r>
-        <w:rPr>
-          <w:lang w:val="en-US"/>
-        </w:rPr>
-        <w:t>each cell</w:t>
-      </w:r>
-      <w:r>
-        <w:rPr>
-          <w:lang w:val="en-US"/>
-        </w:rPr>
-        <w:t xml:space="preserve"> on separate row</w:t>
-      </w:r>
-      <w:r>
-        <w:rPr>
-          <w:lang w:val="en-US"/>
-        </w:rPr>
-        <w:t xml:space="preserve">. </w:t>
-      </w:r>
-      <w:r>
-        <w:rPr>
-          <w:lang w:val="en-US"/>
-        </w:rPr>
-        <w:t>For finding nearest cells</w:t>
-      </w:r>
-      <w:r>
-        <w:rPr>
-          <w:lang w:val="en-US"/>
-        </w:rPr>
-        <w:t xml:space="preserve"> and clusters</w:t>
-      </w:r>
-      <w:r>
-        <w:rPr>
-          <w:lang w:val="en-US"/>
-        </w:rPr>
-        <w:t xml:space="preserve">, the Z-coordinate of the cells is also required. </w:t>
-      </w:r>
-      <w:r>
-        <w:rPr>
-          <w:lang w:val="en-US"/>
-        </w:rPr>
-        <w:t xml:space="preserve">Any additional data that is to be </w:t>
-      </w:r>
-      <w:r>
-        <w:rPr>
-          <w:lang w:val="en-US"/>
-        </w:rPr>
-        <w:t xml:space="preserve">analyzed has to be defined in the settings, and can either be located within the same </w:t>
-      </w:r>
-      <w:r>
-        <w:rPr>
-          <w:lang w:val="en-US"/>
-        </w:rPr>
-        <w:t>csv-f</w:t>
-      </w:r>
-      <w:r>
-        <w:rPr>
-          <w:lang w:val="en-US"/>
-        </w:rPr>
-        <w:t xml:space="preserve">ile with the positional data or </w:t>
-      </w:r>
-      <w:r>
-        <w:rPr>
-          <w:lang w:val="en-US"/>
-        </w:rPr>
-        <w:t>separately</w:t>
-      </w:r>
-      <w:r>
-        <w:rPr>
-          <w:lang w:val="en-US"/>
-        </w:rPr>
-        <w:t>.</w:t>
-      </w:r>
+        <w:t xml:space="preserve">In these </w:t>
+      </w:r>
+      <w:proofErr w:type="gramStart"/>
+      <w:r>
+        <w:rPr>
+          <w:lang w:val="en-US"/>
+        </w:rPr>
+        <w:t>cases</w:t>
+      </w:r>
+      <w:proofErr w:type="gramEnd"/>
       <w:r>
         <w:rPr>
           <w:lang w:val="en-US"/>
         </w:rPr>
         <w:t xml:space="preserve"> </w:t>
       </w:r>
+      <w:r>
+        <w:rPr>
+          <w:lang w:val="en-US"/>
+        </w:rPr>
+        <w:t xml:space="preserve">more accurate results can be obtained by dividing the image/data into multiple analyses. A typical way to do this is to run separate analyses for R1-2, R3, </w:t>
+      </w:r>
+      <w:r>
+        <w:rPr>
+          <w:lang w:val="en-US"/>
+        </w:rPr>
+        <w:t>and R4-5. Alternatively, a user-</w:t>
+      </w:r>
+      <w:r>
+        <w:rPr>
+          <w:lang w:val="en-US"/>
+        </w:rPr>
+        <w:t>defined coordinate (MP = measurement point) at a distinguishable point can be used to anchor the individual samples for comparison, e.g. points at R2-3-border are lined, with each sample having variable numbers of bins on either side. The</w:t>
+      </w:r>
+      <w:r>
+        <w:rPr>
+          <w:lang w:val="en-US"/>
+        </w:rPr>
+        <w:t xml:space="preserve"> </w:t>
+      </w:r>
+      <w:r>
+        <w:rPr>
+          <w:lang w:val="en-US"/>
+        </w:rPr>
+        <w:t>variation however likely leads to a compounding error as distance from the MP grows.</w:t>
+      </w:r>
+      <w:r>
+        <w:rPr>
+          <w:lang w:val="en-US"/>
+        </w:rPr>
+        <w:t xml:space="preserve"> </w:t>
+      </w:r>
+      <w:r>
+        <w:rPr>
+          <w:lang w:val="en-US"/>
+        </w:rPr>
+        <w:t xml:space="preserve">When MP is not used, the samples </w:t>
+      </w:r>
       <w:proofErr w:type="gramStart"/>
       <w:r>
         <w:rPr>
           <w:lang w:val="en-US"/>
         </w:rPr>
-        <w:t>All samples are not</w:t>
+        <w:t>are lined</w:t>
       </w:r>
       <w:proofErr w:type="gramEnd"/>
       <w:r>
         <w:rPr>
           <w:lang w:val="en-US"/>
         </w:rPr>
-        <w:t xml:space="preserve"> expected to have all of the data channels, LAM adds the data to analysis if it is found; sometimes staining goes wrong, and the sample does not need to be dropped altogether.</w:t>
-      </w:r>
-    </w:p>
-    <w:p>
-      <w:pPr>
-        <w:rPr>
-          <w:lang w:val="en-US"/>
-        </w:rPr>
-      </w:pPr>
-    </w:p>
+        <w:t xml:space="preserve"> at bin 0, and compared bin-by-bin.</w:t>
+      </w:r>
+      <w:r>
+        <w:rPr>
+          <w:lang w:val="en-US"/>
+        </w:rPr>
+        <w:t xml:space="preserve"> </w:t>
+      </w:r>
+      <w:r>
+        <w:rPr>
+          <w:lang w:val="en-US"/>
+        </w:rPr>
+        <w:t xml:space="preserve">The MP-input </w:t>
+      </w:r>
+      <w:proofErr w:type="gramStart"/>
+      <w:r>
+        <w:rPr>
+          <w:lang w:val="en-US"/>
+        </w:rPr>
+        <w:t>is done</w:t>
+      </w:r>
+      <w:proofErr w:type="gramEnd"/>
+      <w:r>
+        <w:rPr>
+          <w:lang w:val="en-US"/>
+        </w:rPr>
+        <w:t xml:space="preserve"> similarly to channel data, i.e. as a separate directory that contains position.csv for a single coordinate, the MP.</w:t>
+      </w:r>
+    </w:p>
+    <w:p>
+      <w:pPr>
+        <w:rPr>
+          <w:lang w:val="en-US"/>
+        </w:rPr>
+      </w:pPr>
+    </w:p>
+    <w:bookmarkStart w:id="5" w:name="_Toc25059611"/>
     <w:p>
       <w:pPr>
         <w:pStyle w:val="Heading2"/>
@@ -3227,11 +3367,12 @@
           <w:lang w:val="en-US"/>
         </w:rPr>
       </w:pPr>
-      <w:bookmarkStart w:id="5" w:name="_Toc25059611"/>
       <w:r>
         <w:rPr>
           <w:noProof/>
-        </w:rPr>
+          <w:lang w:eastAsia="fi-FI"/>
+        </w:rPr>
+        <w:lastRenderedPageBreak/>
         <mc:AlternateContent>
           <mc:Choice Requires="wps">
             <w:drawing>
@@ -3598,18 +3739,12 @@
         <w:rPr>
           <w:lang w:val="en-US"/>
         </w:rPr>
-        <w:instrText xml:space="preserve"> REF _Ref25067807 \h </w:instrText>
-      </w:r>
-      <w:r>
-        <w:rPr>
-          <w:lang w:val="en-US"/>
-        </w:rPr>
-      </w:r>
-      <w:r>
-        <w:rPr>
-          <w:lang w:val="en-US"/>
-        </w:rPr>
-        <w:instrText xml:space="preserve"> \* MERGEFORMAT </w:instrText>
+        <w:instrText xml:space="preserve"> REF _Ref25067807 \h  \* MERGEFORMAT </w:instrText>
+      </w:r>
+      <w:r>
+        <w:rPr>
+          <w:lang w:val="en-US"/>
+        </w:rPr>
       </w:r>
       <w:r>
         <w:rPr>
@@ -4083,8 +4218,9 @@
           <w:color w:val="auto"/>
           <w:lang w:val="en-US"/>
         </w:rPr>
-        <w:t>Wi</w:t>
-      </w:r>
+        <w:t xml:space="preserve">Within the analysis directory, the files and folders for the analysis </w:t>
+      </w:r>
+      <w:proofErr w:type="gramStart"/>
       <w:r>
         <w:rPr>
           <w:rStyle w:val="SubtleEmphasis"/>
@@ -4093,8 +4229,9 @@
           <w:color w:val="auto"/>
           <w:lang w:val="en-US"/>
         </w:rPr>
-        <w:t>thin the analysis directory</w:t>
-      </w:r>
+        <w:t>must be organized</w:t>
+      </w:r>
+      <w:proofErr w:type="gramEnd"/>
       <w:r>
         <w:rPr>
           <w:rStyle w:val="SubtleEmphasis"/>
@@ -4103,9 +4240,8 @@
           <w:color w:val="auto"/>
           <w:lang w:val="en-US"/>
         </w:rPr>
-        <w:t xml:space="preserve">, the files and folders for the analysis </w:t>
-      </w:r>
-      <w:proofErr w:type="gramStart"/>
+        <w:t xml:space="preserve"> in the manner shown by </w:t>
+      </w:r>
       <w:r>
         <w:rPr>
           <w:rStyle w:val="SubtleEmphasis"/>
@@ -4114,9 +4250,8 @@
           <w:color w:val="auto"/>
           <w:lang w:val="en-US"/>
         </w:rPr>
-        <w:t>must be organized</w:t>
-      </w:r>
-      <w:proofErr w:type="gramEnd"/>
+        <w:fldChar w:fldCharType="begin"/>
+      </w:r>
       <w:r>
         <w:rPr>
           <w:rStyle w:val="SubtleEmphasis"/>
@@ -4125,7 +4260,7 @@
           <w:color w:val="auto"/>
           <w:lang w:val="en-US"/>
         </w:rPr>
-        <w:t xml:space="preserve"> in the manner shown by </w:t>
+        <w:instrText xml:space="preserve"> REF _Ref25067807 \h  \* MERGEFORMAT </w:instrText>
       </w:r>
       <w:r>
         <w:rPr>
@@ -4135,7 +4270,6 @@
           <w:color w:val="auto"/>
           <w:lang w:val="en-US"/>
         </w:rPr>
-        <w:fldChar w:fldCharType="begin"/>
       </w:r>
       <w:r>
         <w:rPr>
@@ -4145,7 +4279,20 @@
           <w:color w:val="auto"/>
           <w:lang w:val="en-US"/>
         </w:rPr>
-        <w:instrText xml:space="preserve"> REF _Ref25067807 \h </w:instrText>
+        <w:fldChar w:fldCharType="separate"/>
+      </w:r>
+      <w:r>
+        <w:rPr>
+          <w:lang w:val="en-US"/>
+        </w:rPr>
+        <w:t xml:space="preserve">Fig. </w:t>
+      </w:r>
+      <w:r>
+        <w:rPr>
+          <w:noProof/>
+          <w:lang w:val="en-US"/>
+        </w:rPr>
+        <w:t>1</w:t>
       </w:r>
       <w:r>
         <w:rPr>
@@ -4155,6 +4302,7 @@
           <w:color w:val="auto"/>
           <w:lang w:val="en-US"/>
         </w:rPr>
+        <w:fldChar w:fldCharType="end"/>
       </w:r>
       <w:r>
         <w:rPr>
@@ -4164,7 +4312,7 @@
           <w:color w:val="auto"/>
           <w:lang w:val="en-US"/>
         </w:rPr>
-        <w:instrText xml:space="preserve"> \* MERGEFORMAT </w:instrText>
+        <w:t>.</w:t>
       </w:r>
       <w:r>
         <w:rPr>
@@ -4174,20 +4322,14 @@
           <w:color w:val="auto"/>
           <w:lang w:val="en-US"/>
         </w:rPr>
-        <w:fldChar w:fldCharType="separate"/>
-      </w:r>
-      <w:r>
-        <w:rPr>
-          <w:lang w:val="en-US"/>
-        </w:rPr>
-        <w:t xml:space="preserve">Fig. </w:t>
-      </w:r>
-      <w:r>
-        <w:rPr>
-          <w:noProof/>
-          <w:lang w:val="en-US"/>
-        </w:rPr>
-        <w:t>1</w:t>
+        <w:t xml:space="preserve"> All samples should be located at the root of the directory in separate folders named as </w:t>
+      </w:r>
+      <w:r>
+        <w:rPr>
+          <w:color w:val="538135" w:themeColor="accent6" w:themeShade="BF"/>
+          <w:lang w:val="en-US"/>
+        </w:rPr>
+        <w:t>&lt;group&gt;</w:t>
       </w:r>
       <w:r>
         <w:rPr>
@@ -4197,7 +4339,17 @@
           <w:color w:val="auto"/>
           <w:lang w:val="en-US"/>
         </w:rPr>
-        <w:fldChar w:fldCharType="end"/>
+        <w:t>_</w:t>
+      </w:r>
+      <w:r>
+        <w:rPr>
+          <w:rStyle w:val="SubtleEmphasis"/>
+          <w:i w:val="0"/>
+          <w:iCs w:val="0"/>
+          <w:color w:val="C45911" w:themeColor="accent2" w:themeShade="BF"/>
+          <w:lang w:val="en-US"/>
+        </w:rPr>
+        <w:t>&lt;descriptor&gt;</w:t>
       </w:r>
       <w:r>
         <w:rPr>
@@ -4207,7 +4359,17 @@
           <w:color w:val="auto"/>
           <w:lang w:val="en-US"/>
         </w:rPr>
-        <w:t>.</w:t>
+        <w:t>_</w:t>
+      </w:r>
+      <w:r>
+        <w:rPr>
+          <w:rStyle w:val="SubtleEmphasis"/>
+          <w:i w:val="0"/>
+          <w:iCs w:val="0"/>
+          <w:color w:val="FF0000"/>
+          <w:lang w:val="en-US"/>
+        </w:rPr>
+        <w:t>&lt;sample&gt;</w:t>
       </w:r>
       <w:r>
         <w:rPr>
@@ -4217,14 +4379,7 @@
           <w:color w:val="auto"/>
           <w:lang w:val="en-US"/>
         </w:rPr>
-        <w:t xml:space="preserve"> All samples should be located at the root of the directory in separate folders named as </w:t>
-      </w:r>
-      <w:r>
-        <w:rPr>
-          <w:color w:val="538135" w:themeColor="accent6" w:themeShade="BF"/>
-          <w:lang w:val="en-US"/>
-        </w:rPr>
-        <w:t>&lt;group&gt;</w:t>
+        <w:t xml:space="preserve">, e.g. Control_09-06-2019_sample1. Within these sample folders, each sample should have a separate channel folder for each channel </w:t>
       </w:r>
       <w:r>
         <w:rPr>
@@ -4234,17 +4389,7 @@
           <w:color w:val="auto"/>
           <w:lang w:val="en-US"/>
         </w:rPr>
-        <w:t>_</w:t>
-      </w:r>
-      <w:r>
-        <w:rPr>
-          <w:rStyle w:val="SubtleEmphasis"/>
-          <w:i w:val="0"/>
-          <w:iCs w:val="0"/>
-          <w:color w:val="C45911" w:themeColor="accent2" w:themeShade="BF"/>
-          <w:lang w:val="en-US"/>
-        </w:rPr>
-        <w:t>&lt;descriptor&gt;</w:t>
+        <w:t>it has data for</w:t>
       </w:r>
       <w:r>
         <w:rPr>
@@ -4254,17 +4399,7 @@
           <w:color w:val="auto"/>
           <w:lang w:val="en-US"/>
         </w:rPr>
-        <w:t>_</w:t>
-      </w:r>
-      <w:r>
-        <w:rPr>
-          <w:rStyle w:val="SubtleEmphasis"/>
-          <w:i w:val="0"/>
-          <w:iCs w:val="0"/>
-          <w:color w:val="FF0000"/>
-          <w:lang w:val="en-US"/>
-        </w:rPr>
-        <w:t>&lt;sample&gt;</w:t>
+        <w:t xml:space="preserve">, </w:t>
       </w:r>
       <w:r>
         <w:rPr>
@@ -4274,7 +4409,7 @@
           <w:color w:val="auto"/>
           <w:lang w:val="en-US"/>
         </w:rPr>
-        <w:t xml:space="preserve">, e.g. Control_09-06-2019_sample1. Within these sample folders, each sample should have a separate channel folder for each channel </w:t>
+        <w:t xml:space="preserve">named </w:t>
       </w:r>
       <w:r>
         <w:rPr>
@@ -4284,7 +4419,17 @@
           <w:color w:val="auto"/>
           <w:lang w:val="en-US"/>
         </w:rPr>
-        <w:t>it has data for</w:t>
+        <w:t xml:space="preserve">with the before mentioned name extended with </w:t>
+      </w:r>
+      <w:r>
+        <w:rPr>
+          <w:rStyle w:val="SubtleEmphasis"/>
+          <w:i w:val="0"/>
+          <w:iCs w:val="0"/>
+          <w:color w:val="0070C0"/>
+          <w:lang w:val="en-US"/>
+        </w:rPr>
+        <w:t>&lt;channel&gt;</w:t>
       </w:r>
       <w:r>
         <w:rPr>
@@ -4294,7 +4439,7 @@
           <w:color w:val="auto"/>
           <w:lang w:val="en-US"/>
         </w:rPr>
-        <w:t xml:space="preserve">, </w:t>
+        <w:t>_xyz</w:t>
       </w:r>
       <w:r>
         <w:rPr>
@@ -4304,7 +4449,7 @@
           <w:color w:val="auto"/>
           <w:lang w:val="en-US"/>
         </w:rPr>
-        <w:t xml:space="preserve">named </w:t>
+        <w:t>, e.g. Control_09-06-2019_sample1_DAPI_Stats.</w:t>
       </w:r>
       <w:r>
         <w:rPr>
@@ -4314,87 +4459,7 @@
           <w:color w:val="auto"/>
           <w:lang w:val="en-US"/>
         </w:rPr>
-        <w:t xml:space="preserve">with the before mentioned name extended with </w:t>
-      </w:r>
-      <w:r>
-        <w:rPr>
-          <w:rStyle w:val="SubtleEmphasis"/>
-          <w:i w:val="0"/>
-          <w:iCs w:val="0"/>
-          <w:color w:val="0070C0"/>
-          <w:lang w:val="en-US"/>
-        </w:rPr>
-        <w:t>&lt;channel&gt;</w:t>
-      </w:r>
-      <w:r>
-        <w:rPr>
-          <w:rStyle w:val="SubtleEmphasis"/>
-          <w:i w:val="0"/>
-          <w:iCs w:val="0"/>
-          <w:color w:val="auto"/>
-          <w:lang w:val="en-US"/>
-        </w:rPr>
-        <w:t>_xyz</w:t>
-      </w:r>
-      <w:r>
-        <w:rPr>
-          <w:rStyle w:val="SubtleEmphasis"/>
-          <w:i w:val="0"/>
-          <w:iCs w:val="0"/>
-          <w:color w:val="auto"/>
-          <w:lang w:val="en-US"/>
-        </w:rPr>
-        <w:t xml:space="preserve">, e.g. </w:t>
-      </w:r>
-      <w:r>
-        <w:rPr>
-          <w:rStyle w:val="SubtleEmphasis"/>
-          <w:i w:val="0"/>
-          <w:iCs w:val="0"/>
-          <w:color w:val="auto"/>
-          <w:lang w:val="en-US"/>
-        </w:rPr>
-        <w:t>Control_09-06-2019_sample1</w:t>
-      </w:r>
-      <w:r>
-        <w:rPr>
-          <w:rStyle w:val="SubtleEmphasis"/>
-          <w:i w:val="0"/>
-          <w:iCs w:val="0"/>
-          <w:color w:val="auto"/>
-          <w:lang w:val="en-US"/>
-        </w:rPr>
-        <w:t>_DAPI_Stats.</w:t>
-      </w:r>
-      <w:r>
-        <w:rPr>
-          <w:rStyle w:val="SubtleEmphasis"/>
-          <w:i w:val="0"/>
-          <w:iCs w:val="0"/>
-          <w:color w:val="auto"/>
-          <w:lang w:val="en-US"/>
-        </w:rPr>
-        <w:t xml:space="preserve"> Each data file that relates</w:t>
-      </w:r>
-      <w:r>
-        <w:rPr>
-          <w:rStyle w:val="SubtleEmphasis"/>
-          <w:i w:val="0"/>
-          <w:iCs w:val="0"/>
-          <w:color w:val="auto"/>
-          <w:lang w:val="en-US"/>
-        </w:rPr>
-        <w:t xml:space="preserve"> to the specific channel</w:t>
-      </w:r>
-      <w:r>
-        <w:rPr>
-          <w:rStyle w:val="SubtleEmphasis"/>
-          <w:i w:val="0"/>
-          <w:iCs w:val="0"/>
-          <w:color w:val="auto"/>
-          <w:lang w:val="en-US"/>
-        </w:rPr>
-        <w:t xml:space="preserve"> and sample </w:t>
+        <w:t xml:space="preserve"> Each data file that relates to the specific channel and sample </w:t>
       </w:r>
       <w:proofErr w:type="gramStart"/>
       <w:r>
@@ -4437,13 +4502,13 @@
               <wp:anchor distT="0" distB="0" distL="114300" distR="114300" simplePos="0" relativeHeight="251665408" behindDoc="0" locked="0" layoutInCell="1" allowOverlap="1">
                 <wp:simplePos x="0" y="0"/>
                 <wp:positionH relativeFrom="column">
-                  <wp:posOffset>-42757</wp:posOffset>
+                  <wp:posOffset>-41910</wp:posOffset>
                 </wp:positionH>
                 <wp:positionV relativeFrom="paragraph">
-                  <wp:posOffset>6138</wp:posOffset>
+                  <wp:posOffset>4445</wp:posOffset>
                 </wp:positionV>
-                <wp:extent cx="6231467" cy="414867"/>
-                <wp:effectExtent l="0" t="0" r="17145" b="23495"/>
+                <wp:extent cx="6231467" cy="640080"/>
+                <wp:effectExtent l="0" t="0" r="17145" b="26670"/>
                 <wp:wrapNone/>
                 <wp:docPr id="10" name="Rectangle 10"/>
                 <wp:cNvGraphicFramePr/>
@@ -4454,7 +4519,7 @@
                       <wps:spPr>
                         <a:xfrm>
                           <a:off x="0" y="0"/>
-                          <a:ext cx="6231467" cy="414867"/>
+                          <a:ext cx="6231467" cy="640080"/>
                         </a:xfrm>
                         <a:prstGeom prst="rect">
                           <a:avLst/>
@@ -4491,12 +4556,15 @@
                     </wps:wsp>
                   </a:graphicData>
                 </a:graphic>
+                <wp14:sizeRelV relativeFrom="margin">
+                  <wp14:pctHeight>0</wp14:pctHeight>
+                </wp14:sizeRelV>
               </wp:anchor>
             </w:drawing>
           </mc:Choice>
           <mc:Fallback>
             <w:pict>
-              <v:rect w14:anchorId="42C70188" id="Rectangle 10" o:spid="_x0000_s1026" style="position:absolute;margin-left:-3.35pt;margin-top:.5pt;width:490.65pt;height:32.65pt;z-index:251665408;visibility:visible;mso-wrap-style:square;mso-wrap-distance-left:9pt;mso-wrap-distance-top:0;mso-wrap-distance-right:9pt;mso-wrap-distance-bottom:0;mso-position-horizontal:absolute;mso-position-horizontal-relative:text;mso-position-vertical:absolute;mso-position-vertical-relative:text;v-text-anchor:middle" o:gfxdata="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" filled="f" strokecolor="red" strokeweight="1pt"/>
+              <v:rect w14:anchorId="0C28B49B" id="Rectangle 10" o:spid="_x0000_s1026" style="position:absolute;margin-left:-3.3pt;margin-top:.35pt;width:490.65pt;height:50.4pt;z-index:251665408;visibility:visible;mso-wrap-style:square;mso-height-percent:0;mso-wrap-distance-left:9pt;mso-wrap-distance-top:0;mso-wrap-distance-right:9pt;mso-wrap-distance-bottom:0;mso-position-horizontal:absolute;mso-position-horizontal-relative:text;mso-position-vertical:absolute;mso-position-vertical-relative:text;mso-height-percent:0;mso-height-relative:margin;v-text-anchor:middle" o:gfxdata="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" filled="f" strokecolor="red" strokeweight="1pt"/>
             </w:pict>
           </mc:Fallback>
         </mc:AlternateContent>
@@ -4579,6 +4647,16 @@
         </w:rPr>
         <w:t>Any use of underscore by the user will likely interfere with the analysis.</w:t>
       </w:r>
+      <w:r>
+        <w:rPr>
+          <w:rStyle w:val="SubtleEmphasis"/>
+          <w:i w:val="0"/>
+          <w:iCs w:val="0"/>
+          <w:color w:val="auto"/>
+          <w:lang w:val="en-US"/>
+        </w:rPr>
+        <w:t xml:space="preserve"> Naming should be restricted to letters and numbers.</w:t>
+      </w:r>
     </w:p>
     <w:p>
       <w:pPr>
@@ -4605,6 +4683,7 @@
         </w:rPr>
       </w:pPr>
     </w:p>
+    <w:bookmarkStart w:id="7" w:name="_Toc25059613"/>
     <w:p>
       <w:pPr>
         <w:pStyle w:val="Heading2"/>
@@ -4616,11 +4695,12 @@
           <w:lang w:val="en-US"/>
         </w:rPr>
       </w:pPr>
-      <w:bookmarkStart w:id="8" w:name="_Toc25059613"/>
       <w:r>
         <w:rPr>
           <w:noProof/>
-        </w:rPr>
+          <w:lang w:eastAsia="fi-FI"/>
+        </w:rPr>
+        <w:lastRenderedPageBreak/>
         <mc:AlternateContent>
           <mc:Choice Requires="wps">
             <w:drawing>
@@ -4877,7 +4957,7 @@
         </w:rPr>
         <w:t>Primary settings</w:t>
       </w:r>
-      <w:bookmarkEnd w:id="8"/>
+      <w:bookmarkEnd w:id="7"/>
     </w:p>
     <w:p>
       <w:pPr>
@@ -4928,14 +5008,14 @@
           <w:lang w:val="en-US"/>
         </w:rPr>
       </w:pPr>
-      <w:bookmarkStart w:id="9" w:name="_Toc25059614"/>
+      <w:bookmarkStart w:id="8" w:name="_Toc25059614"/>
       <w:r>
         <w:rPr>
           <w:lang w:val="en-US"/>
         </w:rPr>
         <w:t>Data gathering</w:t>
       </w:r>
-      <w:bookmarkEnd w:id="9"/>
+      <w:bookmarkEnd w:id="8"/>
     </w:p>
     <w:p>
       <w:pPr>
@@ -4955,14 +5035,14 @@
           <w:lang w:val="en-US"/>
         </w:rPr>
       </w:pPr>
-      <w:bookmarkStart w:id="10" w:name="_Toc25059615"/>
+      <w:bookmarkStart w:id="9" w:name="_Toc25059615"/>
       <w:r>
         <w:rPr>
           <w:lang w:val="en-US"/>
         </w:rPr>
         <w:t>Vector creation</w:t>
       </w:r>
-      <w:bookmarkEnd w:id="10"/>
+      <w:bookmarkEnd w:id="9"/>
     </w:p>
     <w:p>
       <w:pPr>
@@ -5212,50 +5292,76 @@
         <w:rPr>
           <w:lang w:val="en-US"/>
         </w:rPr>
-        <w:t xml:space="preserve"> </w:t>
-      </w:r>
-      <w:r>
-        <w:rPr>
-          <w:lang w:val="en-US"/>
-        </w:rPr>
-        <w:t>offending</w:t>
-      </w:r>
-      <w:r>
-        <w:rPr>
-          <w:lang w:val="en-US"/>
-        </w:rPr>
-        <w:t xml:space="preserve"> coordinates that are located in the vector.csv.</w:t>
-      </w:r>
-    </w:p>
-    <w:p>
-      <w:pPr>
-        <w:rPr>
-          <w:lang w:val="en-US"/>
-        </w:rPr>
-      </w:pPr>
-      <w:r>
-        <w:rPr>
-          <w:lang w:val="en-US"/>
-        </w:rPr>
-        <w:t>Once all the vectors are created, the collected sample folders</w:t>
-      </w:r>
-      <w:r>
-        <w:rPr>
-          <w:lang w:val="en-US"/>
-        </w:rPr>
-        <w:t xml:space="preserve"> can be transferred back to </w:t>
-      </w:r>
-      <w:r>
-        <w:rPr>
-          <w:lang w:val="en-US"/>
-        </w:rPr>
-        <w:t>‘</w:t>
+        <w:t xml:space="preserve"> offending coordinates </w:t>
+      </w:r>
+      <w:r>
+        <w:rPr>
+          <w:lang w:val="en-US"/>
+        </w:rPr>
+        <w:t xml:space="preserve">or by adding new ones to the </w:t>
+      </w:r>
+      <w:r>
+        <w:rPr>
+          <w:lang w:val="en-US"/>
+        </w:rPr>
+        <w:t>vector.csv.</w:t>
+      </w:r>
+      <w:r>
+        <w:rPr>
+          <w:lang w:val="en-US"/>
+        </w:rPr>
+        <w:t xml:space="preserve"> Alternatively, the vector.csv </w:t>
       </w:r>
       <w:proofErr w:type="gramStart"/>
       <w:r>
         <w:rPr>
           <w:lang w:val="en-US"/>
         </w:rPr>
+        <w:t>could be entirely generated</w:t>
+      </w:r>
+      <w:proofErr w:type="gramEnd"/>
+      <w:r>
+        <w:rPr>
+          <w:lang w:val="en-US"/>
+        </w:rPr>
+        <w:t xml:space="preserve"> by the user.</w:t>
+      </w:r>
+    </w:p>
+    <w:p>
+      <w:pPr>
+        <w:rPr>
+          <w:lang w:val="en-US"/>
+        </w:rPr>
+      </w:pPr>
+      <w:r>
+        <w:rPr>
+          <w:lang w:val="en-US"/>
+        </w:rPr>
+        <w:t xml:space="preserve">Once all </w:t>
+      </w:r>
+      <w:r>
+        <w:rPr>
+          <w:lang w:val="en-US"/>
+        </w:rPr>
+        <w:t xml:space="preserve">of </w:t>
+      </w:r>
+      <w:r>
+        <w:rPr>
+          <w:lang w:val="en-US"/>
+        </w:rPr>
+        <w:t>the vectors are created, the collected sample folders</w:t>
+      </w:r>
+      <w:r>
+        <w:rPr>
+          <w:lang w:val="en-US"/>
+        </w:rPr>
+        <w:t xml:space="preserve"> can be transferred back to ‘</w:t>
+      </w:r>
+      <w:proofErr w:type="gramStart"/>
+      <w:r>
+        <w:rPr>
+          <w:lang w:val="en-US"/>
+        </w:rPr>
         <w:t>./</w:t>
       </w:r>
       <w:proofErr w:type="gramEnd"/>
@@ -5263,13 +5369,7 @@
         <w:rPr>
           <w:lang w:val="en-US"/>
         </w:rPr>
-        <w:t>Analysis Data/Samples’</w:t>
-      </w:r>
-      <w:r>
-        <w:rPr>
-          <w:lang w:val="en-US"/>
-        </w:rPr>
-        <w:t>, overwriting any non-usable data</w:t>
+        <w:t>Analysis Data/Samples’, overwriting any non-usable data</w:t>
       </w:r>
       <w:r>
         <w:rPr>
@@ -5296,9 +5396,9 @@
           <w:lang w:val="en-US"/>
         </w:rPr>
       </w:pPr>
-      <w:bookmarkStart w:id="11" w:name="_Toc25059609"/>
-      <w:bookmarkStart w:id="12" w:name="_Ref25072045"/>
-      <w:bookmarkStart w:id="13" w:name="_Ref25072052"/>
+      <w:bookmarkStart w:id="10" w:name="_Toc25059609"/>
+      <w:bookmarkStart w:id="11" w:name="_Ref25072045"/>
+      <w:bookmarkStart w:id="12" w:name="_Ref25072052"/>
       <w:r>
         <w:rPr>
           <w:lang w:val="en-US"/>
@@ -5311,9 +5411,9 @@
         </w:rPr>
         <w:t xml:space="preserve"> </w:t>
       </w:r>
+      <w:bookmarkEnd w:id="10"/>
       <w:bookmarkEnd w:id="11"/>
       <w:bookmarkEnd w:id="12"/>
-      <w:bookmarkEnd w:id="13"/>
       <w:r>
         <w:rPr>
           <w:lang w:val="en-US"/>
@@ -5339,14 +5439,14 @@
           <w:lang w:val="en-US"/>
         </w:rPr>
       </w:pPr>
-      <w:bookmarkStart w:id="14" w:name="_Toc25059616"/>
+      <w:bookmarkStart w:id="13" w:name="_Toc25059616"/>
       <w:r>
         <w:rPr>
           <w:lang w:val="en-US"/>
         </w:rPr>
         <w:t>Distance calculations</w:t>
       </w:r>
-      <w:bookmarkEnd w:id="14"/>
+      <w:bookmarkEnd w:id="13"/>
     </w:p>
     <w:p>
       <w:pPr>
@@ -5366,14 +5466,14 @@
           <w:lang w:val="en-US"/>
         </w:rPr>
       </w:pPr>
-      <w:bookmarkStart w:id="15" w:name="_Toc25059617"/>
+      <w:bookmarkStart w:id="14" w:name="_Toc25059617"/>
       <w:r>
         <w:rPr>
           <w:lang w:val="en-US"/>
         </w:rPr>
         <w:t>Statistics</w:t>
       </w:r>
-      <w:bookmarkEnd w:id="15"/>
+      <w:bookmarkEnd w:id="14"/>
     </w:p>
     <w:p>
       <w:pPr>
@@ -5393,14 +5493,15 @@
           <w:lang w:val="en-US"/>
         </w:rPr>
       </w:pPr>
-      <w:bookmarkStart w:id="16" w:name="_Toc25059618"/>
-      <w:r>
-        <w:rPr>
-          <w:lang w:val="en-US"/>
-        </w:rPr>
+      <w:bookmarkStart w:id="15" w:name="_Toc25059618"/>
+      <w:r>
+        <w:rPr>
+          <w:lang w:val="en-US"/>
+        </w:rPr>
+        <w:lastRenderedPageBreak/>
         <w:t>Plotting</w:t>
       </w:r>
-      <w:bookmarkEnd w:id="16"/>
+      <w:bookmarkEnd w:id="15"/>
     </w:p>
     <w:p>
       <w:pPr>
@@ -5448,14 +5549,14 @@
           <w:lang w:val="en-US"/>
         </w:rPr>
       </w:pPr>
-      <w:bookmarkStart w:id="17" w:name="_Toc25059619"/>
+      <w:bookmarkStart w:id="16" w:name="_Toc25059619"/>
       <w:r>
         <w:rPr>
           <w:lang w:val="en-US"/>
         </w:rPr>
         <w:t>Output Files</w:t>
       </w:r>
-      <w:bookmarkEnd w:id="17"/>
+      <w:bookmarkEnd w:id="16"/>
     </w:p>
     <w:p>
       <w:pPr>
@@ -5475,14 +5576,14 @@
           <w:lang w:val="en-US"/>
         </w:rPr>
       </w:pPr>
-      <w:bookmarkStart w:id="18" w:name="_Toc25059620"/>
+      <w:bookmarkStart w:id="17" w:name="_Toc25059620"/>
       <w:r>
         <w:rPr>
           <w:lang w:val="en-US"/>
         </w:rPr>
         <w:t>Plots</w:t>
       </w:r>
-      <w:bookmarkEnd w:id="18"/>
+      <w:bookmarkEnd w:id="17"/>
     </w:p>
     <w:p>
       <w:pPr>
@@ -5502,14 +5603,14 @@
           <w:lang w:val="en-US"/>
         </w:rPr>
       </w:pPr>
-      <w:bookmarkStart w:id="19" w:name="_Toc25059621"/>
+      <w:bookmarkStart w:id="18" w:name="_Toc25059621"/>
       <w:r>
         <w:rPr>
           <w:lang w:val="en-US"/>
         </w:rPr>
         <w:t>Data files</w:t>
       </w:r>
-      <w:bookmarkEnd w:id="19"/>
+      <w:bookmarkEnd w:id="18"/>
     </w:p>
     <w:p>
       <w:pPr>
@@ -5536,14 +5637,14 @@
           <w:lang w:val="en-US"/>
         </w:rPr>
       </w:pPr>
-      <w:bookmarkStart w:id="20" w:name="_Toc25059622"/>
+      <w:bookmarkStart w:id="19" w:name="_Toc25059622"/>
       <w:r>
         <w:rPr>
           <w:lang w:val="en-US"/>
         </w:rPr>
         <w:t>Troubleshoot</w:t>
       </w:r>
-      <w:bookmarkEnd w:id="20"/>
+      <w:bookmarkEnd w:id="19"/>
     </w:p>
     <w:sectPr>
       <w:headerReference w:type="default" r:id="rId12"/>
@@ -5623,7 +5724,7 @@
         <w:noProof/>
         <w:color w:val="5B9BD5" w:themeColor="accent1"/>
       </w:rPr>
-      <w:t>7</w:t>
+      <w:t>5</w:t>
     </w:r>
     <w:r>
       <w:rPr>
@@ -6774,6 +6875,7 @@
   <w:style w:type="character" w:default="1" w:styleId="DefaultParagraphFont">
     <w:name w:val="Default Paragraph Font"/>
     <w:uiPriority w:val="1"/>
+    <w:semiHidden/>
     <w:unhideWhenUsed/>
   </w:style>
   <w:style w:type="table" w:default="1" w:styleId="TableNormal">
@@ -7357,7 +7459,7 @@
 </file>
 
 <file path=customXml/itemProps1.xml><?xml version="1.0" encoding="utf-8"?>
-<ds:datastoreItem xmlns:ds="http://schemas.openxmlformats.org/officeDocument/2006/customXml" ds:itemID="{F5F093B7-DA74-49F7-A4CE-AD1D9B647CD8}">
+<ds:datastoreItem xmlns:ds="http://schemas.openxmlformats.org/officeDocument/2006/customXml" ds:itemID="{22B67127-0494-49A3-AE90-5A4917003639}">
   <ds:schemaRefs>
     <ds:schemaRef ds:uri="http://schemas.openxmlformats.org/officeDocument/2006/bibliography"/>
   </ds:schemaRefs>

</xml_diff>

<commit_message>
Added some comments to rotator.py-companion and changed rotation to happen around origin. Continued writing user manual.
</commit_message>
<xml_diff>
--- a/Manual_LAM.docx
+++ b/Manual_LAM.docx
@@ -1914,6 +1914,15 @@
                           <a:schemeClr val="lt1"/>
                         </a:fontRef>
                       </wps:style>
+                      <wps:txbx>
+                        <w:txbxContent>
+                          <w:p>
+                            <w:pPr>
+                              <w:jc w:val="center"/>
+                            </w:pPr>
+                          </w:p>
+                        </w:txbxContent>
+                      </wps:txbx>
                       <wps:bodyPr rot="0" spcFirstLastPara="0" vertOverflow="overflow" horzOverflow="overflow" vert="horz" wrap="square" lIns="91440" tIns="45720" rIns="91440" bIns="45720" numCol="1" spcCol="0" rtlCol="0" fromWordArt="0" anchor="ctr" anchorCtr="0" forceAA="0" compatLnSpc="1">
                         <a:prstTxWarp prst="textNoShape">
                           <a:avLst/>
@@ -1931,7 +1940,17 @@
           </mc:Choice>
           <mc:Fallback>
             <w:pict>
-              <v:rect w14:anchorId="3C425104" id="Rectangle 11" o:spid="_x0000_s1026" style="position:absolute;margin-left:-3.35pt;margin-top:30.35pt;width:489.35pt;height:106pt;z-index:251666432;visibility:visible;mso-wrap-style:square;mso-height-percent:0;mso-wrap-distance-left:9pt;mso-wrap-distance-top:0;mso-wrap-distance-right:9pt;mso-wrap-distance-bottom:0;mso-position-horizontal:absolute;mso-position-horizontal-relative:text;mso-position-vertical:absolute;mso-position-vertical-relative:text;mso-height-percent:0;mso-height-relative:margin;v-text-anchor:middle" o:gfxdata="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" filled="f" strokecolor="#5b9bd5 [3204]" strokeweight="1pt"/>
+              <v:rect id="Rectangle 11" o:spid="_x0000_s1026" style="position:absolute;left:0;text-align:left;margin-left:-3.35pt;margin-top:30.35pt;width:489.35pt;height:106pt;z-index:251666432;visibility:visible;mso-wrap-style:square;mso-height-percent:0;mso-wrap-distance-left:9pt;mso-wrap-distance-top:0;mso-wrap-distance-right:9pt;mso-wrap-distance-bottom:0;mso-position-horizontal:absolute;mso-position-horizontal-relative:text;mso-position-vertical:absolute;mso-position-vertical-relative:text;mso-height-percent:0;mso-height-relative:margin;v-text-anchor:middle" o:gfxdata="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" filled="f" strokecolor="#5b9bd5 [3204]" strokeweight="1pt">
+                <v:textbox>
+                  <w:txbxContent>
+                    <w:p>
+                      <w:pPr>
+                        <w:jc w:val="center"/>
+                      </w:pPr>
+                    </w:p>
+                  </w:txbxContent>
+                </v:textbox>
+              </v:rect>
             </w:pict>
           </mc:Fallback>
         </mc:AlternateContent>
@@ -2238,6 +2257,15 @@
                           <a:schemeClr val="dk1"/>
                         </a:fontRef>
                       </wps:style>
+                      <wps:txbx>
+                        <w:txbxContent>
+                          <w:p>
+                            <w:pPr>
+                              <w:jc w:val="center"/>
+                            </w:pPr>
+                          </w:p>
+                        </w:txbxContent>
+                      </wps:txbx>
                       <wps:bodyPr rot="0" spcFirstLastPara="0" vertOverflow="overflow" horzOverflow="overflow" vert="horz" wrap="square" lIns="91440" tIns="45720" rIns="91440" bIns="45720" numCol="1" spcCol="0" rtlCol="0" fromWordArt="0" anchor="ctr" anchorCtr="0" forceAA="0" compatLnSpc="1">
                         <a:prstTxWarp prst="textNoShape">
                           <a:avLst/>
@@ -2258,7 +2286,17 @@
           </mc:Choice>
           <mc:Fallback>
             <w:pict>
-              <v:rect w14:anchorId="2BE5CC32" id="Rectangle 6" o:spid="_x0000_s1026" style="position:absolute;margin-left:-6.7pt;margin-top:-7.05pt;width:492pt;height:192.65pt;z-index:251659264;visibility:visible;mso-wrap-style:square;mso-width-percent:0;mso-height-percent:0;mso-wrap-distance-left:9pt;mso-wrap-distance-top:0;mso-wrap-distance-right:9pt;mso-wrap-distance-bottom:0;mso-position-horizontal:absolute;mso-position-horizontal-relative:text;mso-position-vertical:absolute;mso-position-vertical-relative:text;mso-width-percent:0;mso-height-percent:0;mso-width-relative:margin;mso-height-relative:margin;v-text-anchor:middle" o:gfxdata="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" filled="f" strokecolor="#70ad47 [3209]" strokeweight="1pt"/>
+              <v:rect id="Rectangle 6" o:spid="_x0000_s1027" style="position:absolute;margin-left:-6.7pt;margin-top:-7.05pt;width:492pt;height:192.65pt;z-index:251659264;visibility:visible;mso-wrap-style:square;mso-width-percent:0;mso-height-percent:0;mso-wrap-distance-left:9pt;mso-wrap-distance-top:0;mso-wrap-distance-right:9pt;mso-wrap-distance-bottom:0;mso-position-horizontal:absolute;mso-position-horizontal-relative:text;mso-position-vertical:absolute;mso-position-vertical-relative:text;mso-width-percent:0;mso-height-percent:0;mso-width-relative:margin;mso-height-relative:margin;v-text-anchor:middle" o:gfxdata="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" filled="f" strokecolor="#70ad47 [3209]" strokeweight="1pt">
+                <v:textbox>
+                  <w:txbxContent>
+                    <w:p>
+                      <w:pPr>
+                        <w:jc w:val="center"/>
+                      </w:pPr>
+                    </w:p>
+                  </w:txbxContent>
+                </v:textbox>
+              </v:rect>
             </w:pict>
           </mc:Fallback>
         </mc:AlternateContent>
@@ -3191,21 +3229,76 @@
         <w:rPr>
           <w:lang w:val="en-US"/>
         </w:rPr>
-        <w:t>On some experiments</w:t>
-      </w:r>
-      <w:r>
-        <w:rPr>
-          <w:lang w:val="en-US"/>
-        </w:rPr>
-        <w:t xml:space="preserve"> the size proportions of different regions may a</w:t>
+        <w:t xml:space="preserve">The vectors </w:t>
+      </w:r>
+      <w:proofErr w:type="gramStart"/>
+      <w:r>
+        <w:rPr>
+          <w:lang w:val="en-US"/>
+        </w:rPr>
+        <w:t>are created</w:t>
+      </w:r>
+      <w:proofErr w:type="gramEnd"/>
+      <w:r>
+        <w:rPr>
+          <w:lang w:val="en-US"/>
+        </w:rPr>
+        <w:t xml:space="preserve"> based on the positional data of the ‘vector channel’, defined by the given value in Vector/Channel –option (</w:t>
+      </w:r>
+      <w:proofErr w:type="spellStart"/>
+      <w:r>
+        <w:rPr>
+          <w:lang w:val="en-US"/>
+        </w:rPr>
+        <w:t>vectChannel</w:t>
+      </w:r>
+      <w:proofErr w:type="spellEnd"/>
+      <w:r>
+        <w:rPr>
+          <w:lang w:val="en-US"/>
+        </w:rPr>
+        <w:t xml:space="preserve"> in settings.py). The creation begins from cells with the lowest X-coordinates, and consequently all samples are expected to be oriented the same in the coordinate system. </w:t>
+      </w:r>
+      <w:r>
+        <w:rPr>
+          <w:lang w:val="en-US"/>
+        </w:rPr>
+        <w:t xml:space="preserve">In case of wrongly oriented samples, a coordinate system-rotation script (rotator.py) </w:t>
+      </w:r>
+      <w:proofErr w:type="gramStart"/>
+      <w:r>
+        <w:rPr>
+          <w:lang w:val="en-US"/>
+        </w:rPr>
+        <w:t>can be found</w:t>
+      </w:r>
+      <w:proofErr w:type="gramEnd"/>
+      <w:r>
+        <w:rPr>
+          <w:lang w:val="en-US"/>
+        </w:rPr>
+        <w:t xml:space="preserve"> in the ‘Companions’-folder of the LAM -master folder.</w:t>
       </w:r>
       <w:bookmarkStart w:id="4" w:name="_GoBack"/>
       <w:bookmarkEnd w:id="4"/>
-      <w:r>
-        <w:rPr>
-          <w:lang w:val="en-US"/>
-        </w:rPr>
-        <w:t>lter, e.g.</w:t>
+    </w:p>
+    <w:p>
+      <w:pPr>
+        <w:rPr>
+          <w:lang w:val="en-US"/>
+        </w:rPr>
+      </w:pPr>
+      <w:r>
+        <w:rPr>
+          <w:lang w:val="en-US"/>
+        </w:rPr>
+        <w:t>On some experiments</w:t>
+      </w:r>
+      <w:r>
+        <w:rPr>
+          <w:lang w:val="en-US"/>
+        </w:rPr>
+        <w:t xml:space="preserve"> the size proportions of different regions may alter, e.g.</w:t>
       </w:r>
       <w:r>
         <w:rPr>
@@ -4547,6 +4640,15 @@
                           <a:schemeClr val="lt1"/>
                         </a:fontRef>
                       </wps:style>
+                      <wps:txbx>
+                        <w:txbxContent>
+                          <w:p>
+                            <w:pPr>
+                              <w:jc w:val="center"/>
+                            </w:pPr>
+                          </w:p>
+                        </w:txbxContent>
+                      </wps:txbx>
                       <wps:bodyPr rot="0" spcFirstLastPara="0" vertOverflow="overflow" horzOverflow="overflow" vert="horz" wrap="square" lIns="91440" tIns="45720" rIns="91440" bIns="45720" numCol="1" spcCol="0" rtlCol="0" fromWordArt="0" anchor="ctr" anchorCtr="0" forceAA="0" compatLnSpc="1">
                         <a:prstTxWarp prst="textNoShape">
                           <a:avLst/>
@@ -4564,7 +4666,17 @@
           </mc:Choice>
           <mc:Fallback>
             <w:pict>
-              <v:rect w14:anchorId="0C28B49B" id="Rectangle 10" o:spid="_x0000_s1026" style="position:absolute;margin-left:-3.3pt;margin-top:.35pt;width:490.65pt;height:50.4pt;z-index:251665408;visibility:visible;mso-wrap-style:square;mso-height-percent:0;mso-wrap-distance-left:9pt;mso-wrap-distance-top:0;mso-wrap-distance-right:9pt;mso-wrap-distance-bottom:0;mso-position-horizontal:absolute;mso-position-horizontal-relative:text;mso-position-vertical:absolute;mso-position-vertical-relative:text;mso-height-percent:0;mso-height-relative:margin;v-text-anchor:middle" o:gfxdata="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" filled="f" strokecolor="red" strokeweight="1pt"/>
+              <v:rect id="Rectangle 10" o:spid="_x0000_s1029" style="position:absolute;left:0;text-align:left;margin-left:-3.3pt;margin-top:.35pt;width:490.65pt;height:50.4pt;z-index:251665408;visibility:visible;mso-wrap-style:square;mso-height-percent:0;mso-wrap-distance-left:9pt;mso-wrap-distance-top:0;mso-wrap-distance-right:9pt;mso-wrap-distance-bottom:0;mso-position-horizontal:absolute;mso-position-horizontal-relative:text;mso-position-vertical:absolute;mso-position-vertical-relative:text;mso-height-percent:0;mso-height-relative:margin;v-text-anchor:middle" o:gfxdata="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" filled="f" strokecolor="red" strokeweight="1pt">
+                <v:textbox>
+                  <w:txbxContent>
+                    <w:p>
+                      <w:pPr>
+                        <w:jc w:val="center"/>
+                      </w:pPr>
+                    </w:p>
+                  </w:txbxContent>
+                </v:textbox>
+              </v:rect>
             </w:pict>
           </mc:Fallback>
         </mc:AlternateContent>
@@ -5432,21 +5544,66 @@
       <w:pPr>
         <w:pStyle w:val="Heading2"/>
         <w:numPr>
-          <w:ilvl w:val="1"/>
+          <w:ilvl w:val="2"/>
           <w:numId w:val="2"/>
         </w:numPr>
         <w:rPr>
           <w:lang w:val="en-US"/>
         </w:rPr>
       </w:pPr>
-      <w:bookmarkStart w:id="13" w:name="_Toc25059616"/>
-      <w:r>
-        <w:rPr>
-          <w:lang w:val="en-US"/>
-        </w:rPr>
-        <w:t>Distance calculations</w:t>
-      </w:r>
-      <w:bookmarkEnd w:id="13"/>
+      <w:r>
+        <w:rPr>
+          <w:lang w:val="en-US"/>
+        </w:rPr>
+        <w:t>User-created vectors</w:t>
+      </w:r>
+    </w:p>
+    <w:p>
+      <w:pPr>
+        <w:rPr>
+          <w:lang w:val="en-US"/>
+        </w:rPr>
+      </w:pPr>
+      <w:r>
+        <w:rPr>
+          <w:lang w:val="en-US"/>
+        </w:rPr>
+        <w:t xml:space="preserve">When opting to use self-created vectors, it should be noted that the first coordinate in the file is considered </w:t>
+      </w:r>
+      <w:proofErr w:type="gramStart"/>
+      <w:r>
+        <w:rPr>
+          <w:lang w:val="en-US"/>
+        </w:rPr>
+        <w:t>to be the</w:t>
+      </w:r>
+      <w:proofErr w:type="gramEnd"/>
+      <w:r>
+        <w:rPr>
+          <w:lang w:val="en-US"/>
+        </w:rPr>
+        <w:t xml:space="preserve"> beginning of the first bin (bin zero) of the vector. Consequently, </w:t>
+      </w:r>
+      <w:r>
+        <w:rPr>
+          <w:u w:val="single"/>
+          <w:lang w:val="en-US"/>
+        </w:rPr>
+        <w:t>all</w:t>
+      </w:r>
+      <w:r>
+        <w:rPr>
+          <w:lang w:val="en-US"/>
+        </w:rPr>
+        <w:t xml:space="preserve"> vectors must be given in the same orientation, e.g. from anterior to posterior end of the sample.</w:t>
+      </w:r>
+    </w:p>
+    <w:p>
+      <w:pPr>
+        <w:rPr>
+          <w:lang w:val="en-US"/>
+        </w:rPr>
+      </w:pPr>
     </w:p>
     <w:p>
       <w:pPr>
@@ -5466,14 +5623,14 @@
           <w:lang w:val="en-US"/>
         </w:rPr>
       </w:pPr>
-      <w:bookmarkStart w:id="14" w:name="_Toc25059617"/>
-      <w:r>
-        <w:rPr>
-          <w:lang w:val="en-US"/>
-        </w:rPr>
-        <w:t>Statistics</w:t>
-      </w:r>
-      <w:bookmarkEnd w:id="14"/>
+      <w:bookmarkStart w:id="13" w:name="_Toc25059616"/>
+      <w:r>
+        <w:rPr>
+          <w:lang w:val="en-US"/>
+        </w:rPr>
+        <w:t>Distance calculations</w:t>
+      </w:r>
+      <w:bookmarkEnd w:id="13"/>
     </w:p>
     <w:p>
       <w:pPr>
@@ -5493,12 +5650,38 @@
           <w:lang w:val="en-US"/>
         </w:rPr>
       </w:pPr>
+      <w:bookmarkStart w:id="14" w:name="_Toc25059617"/>
+      <w:r>
+        <w:rPr>
+          <w:lang w:val="en-US"/>
+        </w:rPr>
+        <w:t>Statistics</w:t>
+      </w:r>
+      <w:bookmarkEnd w:id="14"/>
+    </w:p>
+    <w:p>
+      <w:pPr>
+        <w:rPr>
+          <w:lang w:val="en-US"/>
+        </w:rPr>
+      </w:pPr>
+    </w:p>
+    <w:p>
+      <w:pPr>
+        <w:pStyle w:val="Heading2"/>
+        <w:numPr>
+          <w:ilvl w:val="1"/>
+          <w:numId w:val="2"/>
+        </w:numPr>
+        <w:rPr>
+          <w:lang w:val="en-US"/>
+        </w:rPr>
+      </w:pPr>
       <w:bookmarkStart w:id="15" w:name="_Toc25059618"/>
       <w:r>
         <w:rPr>
           <w:lang w:val="en-US"/>
         </w:rPr>
-        <w:lastRenderedPageBreak/>
         <w:t>Plotting</w:t>
       </w:r>
       <w:bookmarkEnd w:id="15"/>
@@ -7459,7 +7642,7 @@
 </file>
 
 <file path=customXml/itemProps1.xml><?xml version="1.0" encoding="utf-8"?>
-<ds:datastoreItem xmlns:ds="http://schemas.openxmlformats.org/officeDocument/2006/customXml" ds:itemID="{22B67127-0494-49A3-AE90-5A4917003639}">
+<ds:datastoreItem xmlns:ds="http://schemas.openxmlformats.org/officeDocument/2006/customXml" ds:itemID="{BCB6CD71-19E1-4429-9A1B-1BCCEA825A28}">
   <ds:schemaRefs>
     <ds:schemaRef ds:uri="http://schemas.openxmlformats.org/officeDocument/2006/bibliography"/>
   </ds:schemaRefs>

</xml_diff>